<commit_message>
ajout n-puzzle sur le git
</commit_message>
<xml_diff>
--- a/n-puzzle/notes.docx
+++ b/n-puzzle/notes.docx
@@ -316,6 +316,7 @@
       <w:pgNumType w:fmt="decimal"/>
       <w:formProt w:val="false"/>
       <w:textDirection w:val="lrTb"/>
+      <w:docGrid w:type="default" w:linePitch="240" w:charSpace="4294961151"/>
     </w:sectPr>
   </w:body>
 </w:document>
@@ -327,7 +328,6 @@
     <w:rPrDefault>
       <w:rPr>
         <w:rFonts w:ascii="Liberation Serif" w:hAnsi="Liberation Serif" w:eastAsia="Droid Sans Fallback" w:cs="FreeSans"/>
-        <w:sz w:val="24"/>
         <w:szCs w:val="24"/>
         <w:lang w:val="fr-FR" w:eastAsia="zh-CN" w:bidi="hi-IN"/>
       </w:rPr>
@@ -342,10 +342,15 @@
     <w:pPr>
       <w:widowControl w:val="false"/>
       <w:suppressAutoHyphens w:val="true"/>
+      <w:kinsoku w:val="true"/>
+      <w:overflowPunct w:val="true"/>
+      <w:autoSpaceDE w:val="true"/>
+      <w:bidi w:val="0"/>
+      <w:jc w:val="left"/>
     </w:pPr>
     <w:rPr>
       <w:rFonts w:ascii="Liberation Serif" w:hAnsi="Liberation Serif" w:eastAsia="Droid Sans Fallback" w:cs="FreeSans"/>
-      <w:color w:val="auto"/>
+      <w:color w:val="00000A"/>
       <w:sz w:val="24"/>
       <w:szCs w:val="24"/>
       <w:lang w:val="fr-FR" w:eastAsia="zh-CN" w:bidi="hi-IN"/>

</xml_diff>